<commit_message>
delete authors, date, and JEL; fix thanks
</commit_message>
<xml_diff>
--- a/Title page.docx
+++ b/Title page.docx
@@ -93,25 +93,7 @@
             <w:sz w:val="22"/>
             <w:szCs w:val="24"/>
           </w:rPr>
-          <w:t>hkato.econ</w:t>
-        </w:r>
-        <w:r>
-          <w:rPr>
-            <w:rStyle w:val="a8"/>
-            <w:rFonts w:ascii="Times New Roman" w:hAnsi="Times New Roman" w:cs="Times New Roman"/>
-            <w:sz w:val="22"/>
-            <w:szCs w:val="24"/>
-          </w:rPr>
-          <w:t>@</w:t>
-        </w:r>
-        <w:r>
-          <w:rPr>
-            <w:rStyle w:val="a8"/>
-            <w:rFonts w:ascii="Times New Roman" w:hAnsi="Times New Roman" w:cs="Times New Roman"/>
-            <w:sz w:val="22"/>
-            <w:szCs w:val="24"/>
-          </w:rPr>
-          <w:t>r.hit-u.ac.jp</w:t>
+          <w:t>hkato.econ@r.hit-u.ac.jp</w:t>
         </w:r>
       </w:hyperlink>
     </w:p>
@@ -176,25 +158,7 @@
           <w:sz w:val="22"/>
           <w:szCs w:val="24"/>
         </w:rPr>
-        <w:t>Center for Infectious Disease Education and Research (</w:t>
-      </w:r>
-      <w:proofErr w:type="spellStart"/>
-      <w:r>
-        <w:rPr>
-          <w:rFonts w:ascii="Times New Roman" w:hAnsi="Times New Roman" w:cs="Times New Roman"/>
-          <w:sz w:val="22"/>
-          <w:szCs w:val="24"/>
-        </w:rPr>
-        <w:t>CiDER</w:t>
-      </w:r>
-      <w:proofErr w:type="spellEnd"/>
-      <w:r>
-        <w:rPr>
-          <w:rFonts w:ascii="Times New Roman" w:hAnsi="Times New Roman" w:cs="Times New Roman"/>
-          <w:sz w:val="22"/>
-          <w:szCs w:val="24"/>
-        </w:rPr>
-        <w:t>), Osaka University</w:t>
+        <w:t>Center for Infectious Disease Education and Research (CiDER), Osaka University</w:t>
       </w:r>
     </w:p>
     <w:p>
@@ -243,18 +207,8 @@
           <w:sz w:val="22"/>
           <w:szCs w:val="24"/>
         </w:rPr>
-        <w:t xml:space="preserve">Fumio </w:t>
-      </w:r>
-      <w:proofErr w:type="spellStart"/>
-      <w:r>
-        <w:rPr>
-          <w:rFonts w:ascii="Times New Roman" w:hAnsi="Times New Roman" w:cs="Times New Roman"/>
-          <w:sz w:val="22"/>
-          <w:szCs w:val="24"/>
-        </w:rPr>
-        <w:t>Ohtake</w:t>
-      </w:r>
-      <w:proofErr w:type="spellEnd"/>
+        <w:t>Fumio Ohtake</w:t>
+      </w:r>
     </w:p>
     <w:p>
       <w:pPr>
@@ -271,32 +225,14 @@
           <w:sz w:val="22"/>
           <w:szCs w:val="24"/>
         </w:rPr>
-        <w:t>Center for Infectious Disease Education and Research (</w:t>
-      </w:r>
-      <w:proofErr w:type="spellStart"/>
-      <w:r>
-        <w:rPr>
-          <w:rFonts w:ascii="Times New Roman" w:hAnsi="Times New Roman" w:cs="Times New Roman"/>
-          <w:sz w:val="22"/>
-          <w:szCs w:val="24"/>
-        </w:rPr>
-        <w:t>CiDER</w:t>
-      </w:r>
-      <w:proofErr w:type="spellEnd"/>
-      <w:r>
-        <w:rPr>
-          <w:rFonts w:ascii="Times New Roman" w:hAnsi="Times New Roman" w:cs="Times New Roman"/>
-          <w:sz w:val="22"/>
-          <w:szCs w:val="24"/>
-        </w:rPr>
-        <w:t>), Osaka University</w:t>
+        <w:t>Center for Infectious Disease Education and Research (CiDER), Osaka University</w:t>
       </w:r>
     </w:p>
     <w:p>
       <w:pPr>
         <w:jc w:val="center"/>
         <w:rPr>
-          <w:rFonts w:ascii="Times New Roman" w:hAnsi="Times New Roman" w:cs="Times New Roman" w:hint="eastAsia"/>
+          <w:rFonts w:ascii="Times New Roman" w:hAnsi="Times New Roman" w:cs="Times New Roman"/>
           <w:sz w:val="22"/>
           <w:szCs w:val="24"/>
         </w:rPr>
@@ -409,7 +345,16 @@
         <w:t xml:space="preserve"> of interest</w:t>
       </w:r>
       <w:r>
-        <w:t>: None of the authors have a conflict of interest to disclose</w:t>
+        <w:t xml:space="preserve">: </w:t>
+      </w:r>
+      <w:r>
+        <w:rPr>
+          <w:rFonts w:hint="eastAsia"/>
+        </w:rPr>
+        <w:t>n</w:t>
+      </w:r>
+      <w:r>
+        <w:t>one</w:t>
       </w:r>
       <w:r>
         <w:t>.</w:t>
@@ -419,9 +364,6 @@
       <w:pPr>
         <w:pStyle w:val="a5"/>
         <w:jc w:val="both"/>
-        <w:rPr>
-          <w:rFonts w:hint="eastAsia"/>
-        </w:rPr>
       </w:pPr>
       <w:r>
         <w:rPr>
@@ -441,23 +383,7 @@
         <w:t>sources</w:t>
       </w:r>
       <w:r>
-        <w:t xml:space="preserve">: This research was financially supported by the Ministry of Health, </w:t>
-      </w:r>
-      <w:proofErr w:type="spellStart"/>
-      <w:r>
-        <w:t>Labour</w:t>
-      </w:r>
-      <w:proofErr w:type="spellEnd"/>
-      <w:r>
-        <w:t xml:space="preserve"> and Welfare, Japan; the Japan Society for the Promotion of Science [grant number 20H05632 (F., </w:t>
-      </w:r>
-      <w:proofErr w:type="spellStart"/>
-      <w:r>
-        <w:t>Ohtake</w:t>
-      </w:r>
-      <w:proofErr w:type="spellEnd"/>
-      <w:r>
-        <w:t>)]; and the Japan Science and Technology Agency [grant number JPMJPR21R4 (S., Sasaki)].</w:t>
+        <w:t>: This research was financially supported by the Ministry of Health, Labour and Welfare, Japan; the Japan Society for the Promotion of Science [grant number 20H05632 (F., Ohtake)]; and the Japan Science and Technology Agency [grant number JPMJPR21R4 (S., Sasaki)].</w:t>
       </w:r>
     </w:p>
   </w:footnote>
@@ -466,9 +392,6 @@
       <w:pPr>
         <w:pStyle w:val="a5"/>
         <w:jc w:val="both"/>
-        <w:rPr>
-          <w:rFonts w:hint="eastAsia"/>
-        </w:rPr>
       </w:pPr>
       <w:r>
         <w:rPr>
@@ -479,21 +402,8 @@
       <w:r>
         <w:t xml:space="preserve"> Present address: </w:t>
       </w:r>
-      <w:proofErr w:type="spellStart"/>
-      <w:r>
-        <w:t>Hitotsubashi</w:t>
-      </w:r>
-      <w:proofErr w:type="spellEnd"/>
-      <w:r>
-        <w:t xml:space="preserve"> Institute for Advanced Study, </w:t>
-      </w:r>
-      <w:proofErr w:type="spellStart"/>
-      <w:r>
-        <w:t>Hitotsubashi</w:t>
-      </w:r>
-      <w:proofErr w:type="spellEnd"/>
-      <w:r>
-        <w:t xml:space="preserve"> University</w:t>
+      <w:r>
+        <w:t>Hitotsubashi Institute for Advanced Study, Hitotsubashi University</w:t>
       </w:r>
       <w:r>
         <w:t>, Tokyo, Japan.</w:t>
@@ -1064,6 +974,50 @@
       <w:szCs w:val="24"/>
     </w:rPr>
   </w:style>
+  <w:style w:type="paragraph" w:styleId="ab">
+    <w:name w:val="header"/>
+    <w:basedOn w:val="a"/>
+    <w:link w:val="ac"/>
+    <w:uiPriority w:val="99"/>
+    <w:unhideWhenUsed/>
+    <w:rsid w:val="00D61D55"/>
+    <w:pPr>
+      <w:tabs>
+        <w:tab w:val="center" w:pos="4252"/>
+        <w:tab w:val="right" w:pos="8504"/>
+      </w:tabs>
+      <w:snapToGrid w:val="0"/>
+    </w:pPr>
+  </w:style>
+  <w:style w:type="character" w:customStyle="1" w:styleId="ac">
+    <w:name w:val="ヘッダー (文字)"/>
+    <w:basedOn w:val="a0"/>
+    <w:link w:val="ab"/>
+    <w:uiPriority w:val="99"/>
+    <w:rsid w:val="00D61D55"/>
+  </w:style>
+  <w:style w:type="paragraph" w:styleId="ad">
+    <w:name w:val="footer"/>
+    <w:basedOn w:val="a"/>
+    <w:link w:val="ae"/>
+    <w:uiPriority w:val="99"/>
+    <w:unhideWhenUsed/>
+    <w:rsid w:val="00D61D55"/>
+    <w:pPr>
+      <w:tabs>
+        <w:tab w:val="center" w:pos="4252"/>
+        <w:tab w:val="right" w:pos="8504"/>
+      </w:tabs>
+      <w:snapToGrid w:val="0"/>
+    </w:pPr>
+  </w:style>
+  <w:style w:type="character" w:customStyle="1" w:styleId="ae">
+    <w:name w:val="フッター (文字)"/>
+    <w:basedOn w:val="a0"/>
+    <w:link w:val="ad"/>
+    <w:uiPriority w:val="99"/>
+    <w:rsid w:val="00D61D55"/>
+  </w:style>
 </w:styles>
 </file>
 

</xml_diff>

<commit_message>
Fix title page and add competing interests statement file
</commit_message>
<xml_diff>
--- a/Title page.docx
+++ b/Title page.docx
@@ -15,14 +15,6 @@
         </w:rPr>
         <w:t>Adding Nudge-based Reminders to Financial Incentives for Promoting Antibody Testing and Vaccination to Mitigate the Spread of Rubella</w:t>
       </w:r>
-      <w:r>
-        <w:rPr>
-          <w:rStyle w:val="a7"/>
-          <w:rFonts w:ascii="Times New Roman" w:hAnsi="Times New Roman" w:cs="Times New Roman"/>
-        </w:rPr>
-        <w:footnoteReference w:customMarkFollows="1" w:id="1"/>
-        <w:t>*</w:t>
-      </w:r>
     </w:p>
     <w:p>
       <w:pPr>
@@ -38,6 +30,7 @@
           <w:rFonts w:ascii="Times New Roman" w:hAnsi="Times New Roman" w:cs="Times New Roman"/>
           <w:sz w:val="22"/>
           <w:szCs w:val="24"/>
+          <w:vertAlign w:val="superscript"/>
         </w:rPr>
       </w:pPr>
       <w:r>
@@ -50,12 +43,38 @@
       </w:r>
       <w:r>
         <w:rPr>
+          <w:rFonts w:ascii="Times New Roman" w:hAnsi="Times New Roman" w:cs="Times New Roman"/>
+          <w:sz w:val="22"/>
+          <w:szCs w:val="24"/>
+        </w:rPr>
+        <w:t xml:space="preserve"> </w:t>
+      </w:r>
+      <w:r>
+        <w:rPr>
+          <w:rFonts w:ascii="Times New Roman" w:hAnsi="Times New Roman" w:cs="Times New Roman" w:hint="eastAsia"/>
+          <w:sz w:val="22"/>
+          <w:szCs w:val="24"/>
+          <w:vertAlign w:val="superscript"/>
+        </w:rPr>
+        <w:t>a</w:t>
+      </w:r>
+      <w:r>
+        <w:rPr>
+          <w:rFonts w:ascii="Times New Roman" w:hAnsi="Times New Roman" w:cs="Times New Roman"/>
+          <w:sz w:val="22"/>
+          <w:szCs w:val="24"/>
+          <w:vertAlign w:val="superscript"/>
+        </w:rPr>
+        <w:t xml:space="preserve"> </w:t>
+      </w:r>
+      <w:r>
+        <w:rPr>
           <w:rStyle w:val="a7"/>
           <w:rFonts w:ascii="Times New Roman" w:hAnsi="Times New Roman" w:cs="Times New Roman"/>
           <w:sz w:val="22"/>
           <w:szCs w:val="24"/>
         </w:rPr>
-        <w:footnoteReference w:id="2"/>
+        <w:footnoteReference w:id="1"/>
       </w:r>
     </w:p>
     <w:p>
@@ -65,6 +84,7 @@
           <w:rFonts w:ascii="Times New Roman" w:hAnsi="Times New Roman" w:cs="Times New Roman"/>
           <w:sz w:val="22"/>
           <w:szCs w:val="24"/>
+          <w:vertAlign w:val="superscript"/>
         </w:rPr>
       </w:pPr>
       <w:r>
@@ -73,7 +93,42 @@
           <w:sz w:val="22"/>
           <w:szCs w:val="24"/>
         </w:rPr>
-        <w:t>Graduate School of Economics, Osaka University</w:t>
+        <w:t>Shusaku Sasaki</w:t>
+      </w:r>
+      <w:r>
+        <w:rPr>
+          <w:rFonts w:ascii="Times New Roman" w:hAnsi="Times New Roman" w:cs="Times New Roman"/>
+          <w:sz w:val="22"/>
+          <w:szCs w:val="24"/>
+        </w:rPr>
+        <w:t xml:space="preserve"> </w:t>
+      </w:r>
+      <w:r>
+        <w:rPr>
+          <w:rFonts w:ascii="Times New Roman" w:hAnsi="Times New Roman" w:cs="Times New Roman"/>
+          <w:sz w:val="22"/>
+          <w:szCs w:val="24"/>
+          <w:vertAlign w:val="superscript"/>
+        </w:rPr>
+        <w:t>b</w:t>
+      </w:r>
+      <w:r>
+        <w:rPr>
+          <w:rFonts w:ascii="Times New Roman" w:hAnsi="Times New Roman" w:cs="Times New Roman"/>
+          <w:sz w:val="22"/>
+          <w:szCs w:val="24"/>
+          <w:vertAlign w:val="superscript"/>
+        </w:rPr>
+        <w:t xml:space="preserve"> </w:t>
+      </w:r>
+      <w:r>
+        <w:rPr>
+          <w:rStyle w:val="a7"/>
+          <w:rFonts w:ascii="Times New Roman" w:hAnsi="Times New Roman" w:cs="Times New Roman"/>
+          <w:sz w:val="22"/>
+          <w:szCs w:val="24"/>
+        </w:rPr>
+        <w:footnoteReference w:id="2"/>
       </w:r>
     </w:p>
     <w:p>
@@ -85,17 +140,49 @@
           <w:szCs w:val="24"/>
         </w:rPr>
       </w:pPr>
-      <w:hyperlink r:id="rId7" w:history="1">
-        <w:r>
-          <w:rPr>
-            <w:rStyle w:val="a8"/>
-            <w:rFonts w:ascii="Times New Roman" w:hAnsi="Times New Roman" w:cs="Times New Roman"/>
-            <w:sz w:val="22"/>
-            <w:szCs w:val="24"/>
-          </w:rPr>
-          <w:t>hkato.econ@r.hit-u.ac.jp</w:t>
-        </w:r>
-      </w:hyperlink>
+      <w:r>
+        <w:rPr>
+          <w:rFonts w:ascii="Times New Roman" w:hAnsi="Times New Roman" w:cs="Times New Roman"/>
+          <w:sz w:val="22"/>
+          <w:szCs w:val="24"/>
+        </w:rPr>
+        <w:t>Fumio Ohtake</w:t>
+      </w:r>
+      <w:r>
+        <w:rPr>
+          <w:rFonts w:ascii="Times New Roman" w:hAnsi="Times New Roman" w:cs="Times New Roman"/>
+          <w:sz w:val="22"/>
+          <w:szCs w:val="24"/>
+        </w:rPr>
+        <w:t xml:space="preserve"> </w:t>
+      </w:r>
+      <w:r>
+        <w:rPr>
+          <w:rFonts w:ascii="Times New Roman" w:hAnsi="Times New Roman" w:cs="Times New Roman"/>
+          <w:sz w:val="22"/>
+          <w:szCs w:val="24"/>
+          <w:vertAlign w:val="superscript"/>
+        </w:rPr>
+        <w:t>b</w:t>
+      </w:r>
+      <w:r>
+        <w:rPr>
+          <w:rFonts w:ascii="Times New Roman" w:hAnsi="Times New Roman" w:cs="Times New Roman"/>
+          <w:sz w:val="22"/>
+          <w:szCs w:val="24"/>
+          <w:vertAlign w:val="superscript"/>
+        </w:rPr>
+        <w:t xml:space="preserve"> </w:t>
+      </w:r>
+      <w:r>
+        <w:rPr>
+          <w:rStyle w:val="a7"/>
+          <w:rFonts w:ascii="Times New Roman" w:hAnsi="Times New Roman" w:cs="Times New Roman"/>
+          <w:sz w:val="22"/>
+          <w:szCs w:val="24"/>
+        </w:rPr>
+        <w:footnoteReference w:id="3"/>
+      </w:r>
     </w:p>
     <w:p>
       <w:pPr>
@@ -106,20 +193,12 @@
           <w:szCs w:val="24"/>
         </w:rPr>
       </w:pPr>
-      <w:r>
-        <w:rPr>
-          <w:rFonts w:ascii="Times New Roman" w:hAnsi="Times New Roman" w:cs="Times New Roman"/>
-          <w:sz w:val="22"/>
-          <w:szCs w:val="24"/>
-        </w:rPr>
-        <w:t>+81-80-2213-5586</w:t>
-      </w:r>
     </w:p>
     <w:p>
       <w:pPr>
         <w:jc w:val="center"/>
         <w:rPr>
-          <w:rFonts w:ascii="Times New Roman" w:hAnsi="Times New Roman" w:cs="Times New Roman"/>
+          <w:rFonts w:ascii="Times New Roman" w:hAnsi="Times New Roman" w:cs="Times New Roman" w:hint="eastAsia"/>
           <w:sz w:val="22"/>
           <w:szCs w:val="24"/>
         </w:rPr>
@@ -139,8 +218,41 @@
           <w:rFonts w:ascii="Times New Roman" w:hAnsi="Times New Roman" w:cs="Times New Roman"/>
           <w:sz w:val="22"/>
           <w:szCs w:val="24"/>
-        </w:rPr>
-        <w:t>Shusaku Sasaki</w:t>
+          <w:vertAlign w:val="superscript"/>
+        </w:rPr>
+        <w:t>a</w:t>
+      </w:r>
+      <w:r>
+        <w:rPr>
+          <w:rFonts w:ascii="Times New Roman" w:hAnsi="Times New Roman" w:cs="Times New Roman"/>
+          <w:sz w:val="22"/>
+          <w:szCs w:val="24"/>
+        </w:rPr>
+        <w:t xml:space="preserve"> </w:t>
+      </w:r>
+      <w:r>
+        <w:rPr>
+          <w:rFonts w:ascii="Times New Roman" w:hAnsi="Times New Roman" w:cs="Times New Roman"/>
+          <w:sz w:val="22"/>
+          <w:szCs w:val="24"/>
+        </w:rPr>
+        <w:t>Graduate School of Economics, Osaka University</w:t>
+      </w:r>
+      <w:r>
+        <w:rPr>
+          <w:rFonts w:ascii="Times New Roman" w:hAnsi="Times New Roman" w:cs="Times New Roman"/>
+          <w:sz w:val="22"/>
+          <w:szCs w:val="24"/>
+        </w:rPr>
+        <w:t xml:space="preserve">, </w:t>
+      </w:r>
+      <w:r>
+        <w:rPr>
+          <w:rFonts w:ascii="Times New Roman" w:hAnsi="Times New Roman" w:cs="Times New Roman"/>
+          <w:sz w:val="22"/>
+          <w:szCs w:val="24"/>
+        </w:rPr>
+        <w:t>1-7, Machikaneyama, Toyonaka, Osaka</w:t>
       </w:r>
     </w:p>
     <w:p>
@@ -158,8 +270,33 @@
           <w:sz w:val="22"/>
           <w:szCs w:val="24"/>
         </w:rPr>
-        <w:t>Center for Infectious Disease Education and Research (CiDER), Osaka University</w:t>
-      </w:r>
+        <w:t>560-0043, J</w:t>
+      </w:r>
+      <w:r>
+        <w:rPr>
+          <w:rFonts w:ascii="Times New Roman" w:hAnsi="Times New Roman" w:cs="Times New Roman" w:hint="eastAsia"/>
+          <w:sz w:val="22"/>
+          <w:szCs w:val="24"/>
+        </w:rPr>
+        <w:t>a</w:t>
+      </w:r>
+      <w:r>
+        <w:rPr>
+          <w:rFonts w:ascii="Times New Roman" w:hAnsi="Times New Roman" w:cs="Times New Roman"/>
+          <w:sz w:val="22"/>
+          <w:szCs w:val="24"/>
+        </w:rPr>
+        <w:t>pan.</w:t>
+      </w:r>
+    </w:p>
+    <w:p>
+      <w:pPr>
+        <w:rPr>
+          <w:rFonts w:ascii="Times New Roman" w:hAnsi="Times New Roman" w:cs="Times New Roman"/>
+          <w:sz w:val="22"/>
+          <w:szCs w:val="24"/>
+        </w:rPr>
+      </w:pPr>
     </w:p>
     <w:p>
       <w:pPr>
@@ -170,84 +307,64 @@
           <w:szCs w:val="24"/>
         </w:rPr>
       </w:pPr>
-      <w:hyperlink r:id="rId8" w:history="1">
-        <w:r>
-          <w:rPr>
-            <w:rStyle w:val="a8"/>
-            <w:rFonts w:ascii="Times New Roman" w:hAnsi="Times New Roman" w:cs="Times New Roman"/>
-            <w:sz w:val="22"/>
-            <w:szCs w:val="24"/>
-          </w:rPr>
-          <w:t>ssasaki.econ@cider.osaka-u.ac.jp</w:t>
-        </w:r>
-      </w:hyperlink>
+      <w:r>
+        <w:rPr>
+          <w:rFonts w:ascii="Times New Roman" w:hAnsi="Times New Roman" w:cs="Times New Roman"/>
+          <w:sz w:val="22"/>
+          <w:szCs w:val="24"/>
+          <w:vertAlign w:val="superscript"/>
+        </w:rPr>
+        <w:t>b</w:t>
+      </w:r>
+      <w:r>
+        <w:rPr>
+          <w:rFonts w:ascii="Times New Roman" w:hAnsi="Times New Roman" w:cs="Times New Roman"/>
+          <w:sz w:val="22"/>
+          <w:szCs w:val="24"/>
+        </w:rPr>
+        <w:t xml:space="preserve"> </w:t>
+      </w:r>
+      <w:r>
+        <w:rPr>
+          <w:rFonts w:ascii="Times New Roman" w:hAnsi="Times New Roman" w:cs="Times New Roman"/>
+          <w:sz w:val="22"/>
+          <w:szCs w:val="24"/>
+        </w:rPr>
+        <w:t>Center for Infectious Disease Education and Research (CiDER), Osaka University</w:t>
+      </w:r>
+      <w:r>
+        <w:rPr>
+          <w:rFonts w:ascii="Times New Roman" w:hAnsi="Times New Roman" w:cs="Times New Roman"/>
+          <w:sz w:val="22"/>
+          <w:szCs w:val="24"/>
+        </w:rPr>
+        <w:t xml:space="preserve">, </w:t>
+      </w:r>
+      <w:r>
+        <w:rPr>
+          <w:rFonts w:ascii="Times New Roman" w:hAnsi="Times New Roman" w:cs="Times New Roman"/>
+          <w:sz w:val="22"/>
+          <w:szCs w:val="24"/>
+        </w:rPr>
+        <w:t>2-8 Yamadaoka, Suita, Osaka 565-0871</w:t>
+      </w:r>
+      <w:r>
+        <w:rPr>
+          <w:rFonts w:ascii="Times New Roman" w:hAnsi="Times New Roman" w:cs="Times New Roman"/>
+          <w:sz w:val="22"/>
+          <w:szCs w:val="24"/>
+        </w:rPr>
+        <w:t>, Japan.</w:t>
+      </w:r>
     </w:p>
     <w:p>
       <w:pPr>
-        <w:jc w:val="center"/>
         <w:rPr>
           <w:rFonts w:ascii="Times New Roman" w:hAnsi="Times New Roman" w:cs="Times New Roman"/>
           <w:sz w:val="22"/>
           <w:szCs w:val="24"/>
         </w:rPr>
       </w:pPr>
-    </w:p>
-    <w:p>
-      <w:pPr>
-        <w:jc w:val="center"/>
-        <w:rPr>
-          <w:rFonts w:ascii="Times New Roman" w:hAnsi="Times New Roman" w:cs="Times New Roman"/>
-          <w:sz w:val="22"/>
-          <w:szCs w:val="24"/>
-        </w:rPr>
-      </w:pPr>
-      <w:r>
-        <w:rPr>
-          <w:rFonts w:ascii="Times New Roman" w:hAnsi="Times New Roman" w:cs="Times New Roman"/>
-          <w:sz w:val="22"/>
-          <w:szCs w:val="24"/>
-        </w:rPr>
-        <w:t>Fumio Ohtake</w:t>
-      </w:r>
-    </w:p>
-    <w:p>
-      <w:pPr>
-        <w:jc w:val="center"/>
-        <w:rPr>
-          <w:rFonts w:ascii="Times New Roman" w:hAnsi="Times New Roman" w:cs="Times New Roman"/>
-          <w:sz w:val="22"/>
-          <w:szCs w:val="24"/>
-        </w:rPr>
-      </w:pPr>
-      <w:r>
-        <w:rPr>
-          <w:rFonts w:ascii="Times New Roman" w:hAnsi="Times New Roman" w:cs="Times New Roman"/>
-          <w:sz w:val="22"/>
-          <w:szCs w:val="24"/>
-        </w:rPr>
-        <w:t>Center for Infectious Disease Education and Research (CiDER), Osaka University</w:t>
-      </w:r>
-    </w:p>
-    <w:p>
-      <w:pPr>
-        <w:jc w:val="center"/>
-        <w:rPr>
-          <w:rFonts w:ascii="Times New Roman" w:hAnsi="Times New Roman" w:cs="Times New Roman"/>
-          <w:sz w:val="22"/>
-          <w:szCs w:val="24"/>
-        </w:rPr>
-      </w:pPr>
-      <w:hyperlink r:id="rId9" w:history="1">
-        <w:r>
-          <w:rPr>
-            <w:rStyle w:val="a8"/>
-            <w:rFonts w:ascii="Times New Roman" w:hAnsi="Times New Roman" w:cs="Times New Roman"/>
-            <w:sz w:val="22"/>
-            <w:szCs w:val="24"/>
-          </w:rPr>
-          <w:t>ohtake@cider.osaka-u.ac.jp</w:t>
-        </w:r>
-      </w:hyperlink>
     </w:p>
     <w:sectPr>
       <w:pgSz w:w="11906" w:h="16838"/>
@@ -304,119 +421,123 @@
         <w:rPr>
           <w:rStyle w:val="a7"/>
         </w:rPr>
-        <w:t>*</w:t>
+        <w:footnoteRef/>
       </w:r>
       <w:r>
         <w:t xml:space="preserve"> </w:t>
       </w:r>
       <w:r>
-        <w:t xml:space="preserve">This study was conducted as a part of the </w:t>
-      </w:r>
-      <w:r>
-        <w:t>“</w:t>
-      </w:r>
-      <w:r>
-        <w:t>Implementation of EBPM in Japan</w:t>
-      </w:r>
-      <w:r>
-        <w:t>”</w:t>
-      </w:r>
-      <w:r>
-        <w:t xml:space="preserve"> project undertaken at the Research Institute of Economy, Trade and Industry (RIETI). In completing this paper, we thank the participants of the EBPM Study Group and Discussion Paper Study Group of RIETI for their insightful comments. Before conducting the randomized controlled trial on the online survey, this study was approved by the institutional review board of the Graduate School of Economics, Osaka University [approval number R020114].</w:t>
-      </w:r>
-    </w:p>
+        <w:t xml:space="preserve">Corresponding author. E-mail address: </w:t>
+      </w:r>
+      <w:hyperlink r:id="rId1" w:history="1">
+        <w:r>
+          <w:rPr>
+            <w:rStyle w:val="a8"/>
+          </w:rPr>
+          <w:t>hkato.econ@r.hit-u.ac.jp</w:t>
+        </w:r>
+      </w:hyperlink>
+      <w:r>
+        <w:t xml:space="preserve"> </w:t>
+      </w:r>
+      <w:r>
+        <w:t xml:space="preserve">Present address: </w:t>
+      </w:r>
+      <w:r>
+        <w:t>Hitotsubashi Institute for Advanced Study, Hitotsubashi University</w:t>
+      </w:r>
+      <w:r>
+        <w:t>,</w:t>
+      </w:r>
+      <w:r>
+        <w:rPr>
+          <w:sz w:val="22"/>
+        </w:rPr>
+        <w:t xml:space="preserve"> </w:t>
+      </w:r>
+      <w:r>
+        <w:rPr>
+          <w:sz w:val="22"/>
+        </w:rPr>
+        <w:t>2-1 Naka, Kunitachi, Tokyo 186-8601, Japan</w:t>
+      </w:r>
+      <w:r>
+        <w:rPr>
+          <w:sz w:val="22"/>
+        </w:rPr>
+        <w:t>.</w:t>
+      </w:r>
+    </w:p>
+  </w:footnote>
+  <w:footnote w:id="2">
+    <w:p>
+      <w:pPr>
+        <w:jc w:val="left"/>
+        <w:rPr>
+          <w:rFonts w:ascii="Times New Roman" w:hAnsi="Times New Roman" w:cs="Times New Roman" w:hint="eastAsia"/>
+          <w:sz w:val="22"/>
+          <w:szCs w:val="24"/>
+        </w:rPr>
+      </w:pPr>
+      <w:r>
+        <w:rPr>
+          <w:rStyle w:val="a7"/>
+        </w:rPr>
+        <w:footnoteRef/>
+      </w:r>
+      <w:r>
+        <w:t xml:space="preserve"> E-mail address: </w:t>
+      </w:r>
+      <w:hyperlink r:id="rId2" w:history="1">
+        <w:r>
+          <w:rPr>
+            <w:rStyle w:val="a8"/>
+            <w:rFonts w:ascii="Times New Roman" w:hAnsi="Times New Roman" w:cs="Times New Roman"/>
+            <w:sz w:val="22"/>
+            <w:szCs w:val="24"/>
+          </w:rPr>
+          <w:t>ssasaki.econ@cider.osaka-u.ac.jp</w:t>
+        </w:r>
+      </w:hyperlink>
+    </w:p>
+  </w:footnote>
+  <w:footnote w:id="3">
     <w:p>
       <w:pPr>
         <w:pStyle w:val="a5"/>
-        <w:jc w:val="both"/>
+        <w:rPr>
+          <w:rFonts w:hint="eastAsia"/>
+        </w:rPr>
       </w:pPr>
       <w:r>
         <w:rPr>
-          <w:i/>
-          <w:iCs/>
-        </w:rPr>
-        <w:t>Conflict</w:t>
-      </w:r>
-      <w:r>
-        <w:rPr>
-          <w:i/>
-          <w:iCs/>
-        </w:rPr>
-        <w:t xml:space="preserve"> of interest</w:t>
-      </w:r>
-      <w:r>
-        <w:t xml:space="preserve">: </w:t>
+          <w:rStyle w:val="a7"/>
+        </w:rPr>
+        <w:footnoteRef/>
+      </w:r>
+      <w:r>
+        <w:t xml:space="preserve"> </w:t>
       </w:r>
       <w:r>
         <w:rPr>
           <w:rFonts w:hint="eastAsia"/>
         </w:rPr>
-        <w:t>n</w:t>
-      </w:r>
-      <w:r>
-        <w:t>one</w:t>
-      </w:r>
-      <w:r>
-        <w:t>.</w:t>
-      </w:r>
-    </w:p>
-    <w:p>
-      <w:pPr>
-        <w:pStyle w:val="a5"/>
-        <w:jc w:val="both"/>
-      </w:pPr>
-      <w:r>
-        <w:rPr>
-          <w:i/>
-          <w:iCs/>
-        </w:rPr>
-        <w:t>Funding</w:t>
-      </w:r>
-      <w:r>
-        <w:t xml:space="preserve"> </w:t>
-      </w:r>
-      <w:r>
-        <w:rPr>
-          <w:i/>
-          <w:iCs/>
-        </w:rPr>
-        <w:t>sources</w:t>
-      </w:r>
-      <w:r>
-        <w:t>: This research was financially supported by the Ministry of Health, Labour and Welfare, Japan; the Japan Society for the Promotion of Science [grant number 20H05632 (F., Ohtake)]; and the Japan Science and Technology Agency [grant number JPMJPR21R4 (S., Sasaki)].</w:t>
-      </w:r>
-    </w:p>
-  </w:footnote>
-  <w:footnote w:id="2">
-    <w:p>
-      <w:pPr>
-        <w:pStyle w:val="a5"/>
-        <w:jc w:val="both"/>
-      </w:pPr>
-      <w:r>
-        <w:rPr>
-          <w:rStyle w:val="a7"/>
-        </w:rPr>
-        <w:footnoteRef/>
-      </w:r>
-      <w:r>
-        <w:t xml:space="preserve"> Present address: </w:t>
-      </w:r>
-      <w:r>
-        <w:rPr>
-          <w:sz w:val="22"/>
-        </w:rPr>
-        <w:t>2-1 Naka, Kunitachi, Tokyo 186-8601, Japan</w:t>
-      </w:r>
-      <w:r>
-        <w:t xml:space="preserve"> (</w:t>
-      </w:r>
-      <w:r>
-        <w:t>Hitotsubashi Institute for Advanced Study, Hitotsubashi University</w:t>
-      </w:r>
-      <w:r>
-        <w:t>)</w:t>
-      </w:r>
+        <w:t>E</w:t>
+      </w:r>
+      <w:r>
+        <w:t xml:space="preserve">-mail address: </w:t>
+      </w:r>
+      <w:hyperlink r:id="rId3" w:history="1">
+        <w:r>
+          <w:rPr>
+            <w:rStyle w:val="a8"/>
+            <w:rFonts w:ascii="Times New Roman" w:hAnsi="Times New Roman" w:cs="Times New Roman"/>
+            <w:sz w:val="22"/>
+            <w:szCs w:val="24"/>
+          </w:rPr>
+          <w:t>ohtake@cider.osaka-u.ac.jp</w:t>
+        </w:r>
+      </w:hyperlink>
     </w:p>
   </w:footnote>
 </w:footnotes>
@@ -1021,6 +1142,38 @@
     <w:uiPriority w:val="99"/>
     <w:rsid w:val="00D61D55"/>
   </w:style>
+  <w:style w:type="paragraph" w:styleId="af">
+    <w:name w:val="endnote text"/>
+    <w:basedOn w:val="a"/>
+    <w:link w:val="af0"/>
+    <w:uiPriority w:val="99"/>
+    <w:semiHidden/>
+    <w:unhideWhenUsed/>
+    <w:rsid w:val="00D905E3"/>
+    <w:pPr>
+      <w:snapToGrid w:val="0"/>
+      <w:jc w:val="left"/>
+    </w:pPr>
+  </w:style>
+  <w:style w:type="character" w:customStyle="1" w:styleId="af0">
+    <w:name w:val="文末脚注文字列 (文字)"/>
+    <w:basedOn w:val="a0"/>
+    <w:link w:val="af"/>
+    <w:uiPriority w:val="99"/>
+    <w:semiHidden/>
+    <w:rsid w:val="00D905E3"/>
+  </w:style>
+  <w:style w:type="character" w:styleId="af1">
+    <w:name w:val="endnote reference"/>
+    <w:basedOn w:val="a0"/>
+    <w:uiPriority w:val="99"/>
+    <w:semiHidden/>
+    <w:unhideWhenUsed/>
+    <w:rsid w:val="00D905E3"/>
+    <w:rPr>
+      <w:vertAlign w:val="superscript"/>
+    </w:rPr>
+  </w:style>
 </w:styles>
 </file>
 

</xml_diff>

<commit_message>
Fix title page and del abstract file
</commit_message>
<xml_diff>
--- a/Title page.docx
+++ b/Title page.docx
@@ -6,7 +6,7 @@
       <w:pPr>
         <w:pStyle w:val="a3"/>
         <w:rPr>
-          <w:rFonts w:ascii="Times New Roman" w:hAnsi="Times New Roman" w:cs="Times New Roman"/>
+          <w:rFonts w:ascii="Times New Roman" w:hAnsi="Times New Roman" w:cs="Times New Roman" w:hint="eastAsia"/>
         </w:rPr>
       </w:pPr>
       <w:r>
@@ -15,13 +15,6 @@
         </w:rPr>
         <w:t>Adding Nudge-based Reminders to Financial Incentives for Promoting Antibody Testing and Vaccination to Mitigate the Spread of Rubella</w:t>
       </w:r>
-    </w:p>
-    <w:p>
-      <w:pPr>
-        <w:rPr>
-          <w:rFonts w:ascii="Times New Roman" w:hAnsi="Times New Roman" w:cs="Times New Roman"/>
-        </w:rPr>
-      </w:pPr>
     </w:p>
     <w:p>
       <w:pPr>
@@ -118,7 +111,7 @@
       <w:pPr>
         <w:jc w:val="center"/>
         <w:rPr>
-          <w:rFonts w:ascii="Times New Roman" w:hAnsi="Times New Roman" w:cs="Times New Roman"/>
+          <w:rFonts w:ascii="Times New Roman" w:hAnsi="Times New Roman" w:cs="Times New Roman" w:hint="eastAsia"/>
           <w:sz w:val="24"/>
           <w:szCs w:val="28"/>
         </w:rPr>
@@ -187,6 +180,39 @@
           <w:szCs w:val="28"/>
         </w:rPr>
       </w:pPr>
+      <w:r>
+        <w:rPr>
+          <w:rFonts w:ascii="Times New Roman" w:hAnsi="Times New Roman" w:cs="Times New Roman"/>
+          <w:sz w:val="24"/>
+          <w:szCs w:val="28"/>
+          <w:vertAlign w:val="superscript"/>
+        </w:rPr>
+        <w:t>a</w:t>
+      </w:r>
+      <w:r>
+        <w:rPr>
+          <w:rFonts w:ascii="Times New Roman" w:hAnsi="Times New Roman" w:cs="Times New Roman"/>
+          <w:sz w:val="24"/>
+          <w:szCs w:val="28"/>
+        </w:rPr>
+        <w:t xml:space="preserve"> </w:t>
+      </w:r>
+      <w:r>
+        <w:rPr>
+          <w:rFonts w:ascii="Times New Roman" w:hAnsi="Times New Roman" w:cs="Times New Roman"/>
+          <w:sz w:val="24"/>
+          <w:szCs w:val="28"/>
+        </w:rPr>
+        <w:t>Graduate School of Economics, Osaka University</w:t>
+      </w:r>
+      <w:r>
+        <w:rPr>
+          <w:rFonts w:ascii="Times New Roman" w:hAnsi="Times New Roman" w:cs="Times New Roman"/>
+          <w:sz w:val="24"/>
+          <w:szCs w:val="28"/>
+        </w:rPr>
+        <w:t>,</w:t>
+      </w:r>
     </w:p>
     <w:p>
       <w:pPr>
@@ -202,7 +228,48 @@
           <w:rFonts w:ascii="Times New Roman" w:hAnsi="Times New Roman" w:cs="Times New Roman"/>
           <w:sz w:val="24"/>
           <w:szCs w:val="28"/>
-          <w:vertAlign w:val="superscript"/>
+        </w:rPr>
+        <w:t xml:space="preserve">1-7, </w:t>
+      </w:r>
+      <w:proofErr w:type="spellStart"/>
+      <w:r>
+        <w:rPr>
+          <w:rFonts w:ascii="Times New Roman" w:hAnsi="Times New Roman" w:cs="Times New Roman"/>
+          <w:sz w:val="24"/>
+          <w:szCs w:val="28"/>
+        </w:rPr>
+        <w:t>Machikaneyama</w:t>
+      </w:r>
+      <w:proofErr w:type="spellEnd"/>
+      <w:r>
+        <w:rPr>
+          <w:rFonts w:ascii="Times New Roman" w:hAnsi="Times New Roman" w:cs="Times New Roman"/>
+          <w:sz w:val="24"/>
+          <w:szCs w:val="28"/>
+        </w:rPr>
+        <w:t>, Toyonaka, Osaka</w:t>
+      </w:r>
+      <w:r>
+        <w:rPr>
+          <w:rFonts w:ascii="Times New Roman" w:hAnsi="Times New Roman" w:cs="Times New Roman" w:hint="eastAsia"/>
+          <w:sz w:val="24"/>
+          <w:szCs w:val="28"/>
+        </w:rPr>
+        <w:t xml:space="preserve"> </w:t>
+      </w:r>
+      <w:r>
+        <w:rPr>
+          <w:rFonts w:ascii="Times New Roman" w:hAnsi="Times New Roman" w:cs="Times New Roman"/>
+          <w:sz w:val="24"/>
+          <w:szCs w:val="28"/>
+        </w:rPr>
+        <w:t>560-0043, J</w:t>
+      </w:r>
+      <w:r>
+        <w:rPr>
+          <w:rFonts w:ascii="Times New Roman" w:hAnsi="Times New Roman" w:cs="Times New Roman" w:hint="eastAsia"/>
+          <w:sz w:val="24"/>
+          <w:szCs w:val="28"/>
         </w:rPr>
         <w:t>a</w:t>
       </w:r>
@@ -212,24 +279,17 @@
           <w:sz w:val="24"/>
           <w:szCs w:val="28"/>
         </w:rPr>
-        <w:t xml:space="preserve"> </w:t>
-      </w:r>
-      <w:r>
-        <w:rPr>
-          <w:rFonts w:ascii="Times New Roman" w:hAnsi="Times New Roman" w:cs="Times New Roman"/>
-          <w:sz w:val="24"/>
-          <w:szCs w:val="28"/>
-        </w:rPr>
-        <w:t>Graduate School of Economics, Osaka University</w:t>
-      </w:r>
-      <w:r>
-        <w:rPr>
-          <w:rFonts w:ascii="Times New Roman" w:hAnsi="Times New Roman" w:cs="Times New Roman"/>
-          <w:sz w:val="24"/>
-          <w:szCs w:val="28"/>
-        </w:rPr>
-        <w:t>,</w:t>
-      </w:r>
+        <w:t>pan.</w:t>
+      </w:r>
+    </w:p>
+    <w:p>
+      <w:pPr>
+        <w:rPr>
+          <w:rFonts w:ascii="Times New Roman" w:hAnsi="Times New Roman" w:cs="Times New Roman"/>
+          <w:sz w:val="24"/>
+          <w:szCs w:val="28"/>
+        </w:rPr>
+      </w:pPr>
     </w:p>
     <w:p>
       <w:pPr>
@@ -245,8 +305,25 @@
           <w:rFonts w:ascii="Times New Roman" w:hAnsi="Times New Roman" w:cs="Times New Roman"/>
           <w:sz w:val="24"/>
           <w:szCs w:val="28"/>
-        </w:rPr>
-        <w:t xml:space="preserve">1-7, </w:t>
+          <w:vertAlign w:val="superscript"/>
+        </w:rPr>
+        <w:t>b</w:t>
+      </w:r>
+      <w:r>
+        <w:rPr>
+          <w:rFonts w:ascii="Times New Roman" w:hAnsi="Times New Roman" w:cs="Times New Roman"/>
+          <w:sz w:val="24"/>
+          <w:szCs w:val="28"/>
+        </w:rPr>
+        <w:t xml:space="preserve"> </w:t>
+      </w:r>
+      <w:r>
+        <w:rPr>
+          <w:rFonts w:ascii="Times New Roman" w:hAnsi="Times New Roman" w:cs="Times New Roman"/>
+          <w:sz w:val="24"/>
+          <w:szCs w:val="28"/>
+        </w:rPr>
+        <w:t>Center for Infectious Disease Education and Research (</w:t>
       </w:r>
       <w:proofErr w:type="spellStart"/>
       <w:r>
@@ -255,7 +332,7 @@
           <w:sz w:val="24"/>
           <w:szCs w:val="28"/>
         </w:rPr>
-        <w:t>Machikaneyama</w:t>
+        <w:t>CiDER</w:t>
       </w:r>
       <w:proofErr w:type="spellEnd"/>
       <w:r>
@@ -264,49 +341,16 @@
           <w:sz w:val="24"/>
           <w:szCs w:val="28"/>
         </w:rPr>
-        <w:t>, Toyonaka, Osaka</w:t>
-      </w:r>
-      <w:r>
-        <w:rPr>
-          <w:rFonts w:ascii="Times New Roman" w:hAnsi="Times New Roman" w:cs="Times New Roman" w:hint="eastAsia"/>
-          <w:sz w:val="24"/>
-          <w:szCs w:val="28"/>
-        </w:rPr>
-        <w:t xml:space="preserve"> </w:t>
-      </w:r>
-      <w:r>
-        <w:rPr>
-          <w:rFonts w:ascii="Times New Roman" w:hAnsi="Times New Roman" w:cs="Times New Roman"/>
-          <w:sz w:val="24"/>
-          <w:szCs w:val="28"/>
-        </w:rPr>
-        <w:t>560-0043, J</w:t>
-      </w:r>
-      <w:r>
-        <w:rPr>
-          <w:rFonts w:ascii="Times New Roman" w:hAnsi="Times New Roman" w:cs="Times New Roman" w:hint="eastAsia"/>
-          <w:sz w:val="24"/>
-          <w:szCs w:val="28"/>
-        </w:rPr>
-        <w:t>a</w:t>
-      </w:r>
-      <w:r>
-        <w:rPr>
-          <w:rFonts w:ascii="Times New Roman" w:hAnsi="Times New Roman" w:cs="Times New Roman"/>
-          <w:sz w:val="24"/>
-          <w:szCs w:val="28"/>
-        </w:rPr>
-        <w:t>pan.</w:t>
-      </w:r>
-    </w:p>
-    <w:p>
-      <w:pPr>
-        <w:rPr>
-          <w:rFonts w:ascii="Times New Roman" w:hAnsi="Times New Roman" w:cs="Times New Roman"/>
-          <w:sz w:val="24"/>
-          <w:szCs w:val="28"/>
-        </w:rPr>
-      </w:pPr>
+        <w:t>), Osaka University</w:t>
+      </w:r>
+      <w:r>
+        <w:rPr>
+          <w:rFonts w:ascii="Times New Roman" w:hAnsi="Times New Roman" w:cs="Times New Roman"/>
+          <w:sz w:val="24"/>
+          <w:szCs w:val="28"/>
+        </w:rPr>
+        <w:t>,</w:t>
+      </w:r>
     </w:p>
     <w:p>
       <w:pPr>
@@ -322,67 +366,6 @@
           <w:rFonts w:ascii="Times New Roman" w:hAnsi="Times New Roman" w:cs="Times New Roman"/>
           <w:sz w:val="24"/>
           <w:szCs w:val="28"/>
-          <w:vertAlign w:val="superscript"/>
-        </w:rPr>
-        <w:t>b</w:t>
-      </w:r>
-      <w:r>
-        <w:rPr>
-          <w:rFonts w:ascii="Times New Roman" w:hAnsi="Times New Roman" w:cs="Times New Roman"/>
-          <w:sz w:val="24"/>
-          <w:szCs w:val="28"/>
-        </w:rPr>
-        <w:t xml:space="preserve"> </w:t>
-      </w:r>
-      <w:r>
-        <w:rPr>
-          <w:rFonts w:ascii="Times New Roman" w:hAnsi="Times New Roman" w:cs="Times New Roman"/>
-          <w:sz w:val="24"/>
-          <w:szCs w:val="28"/>
-        </w:rPr>
-        <w:t>Center for Infectious Disease Education and Research (</w:t>
-      </w:r>
-      <w:proofErr w:type="spellStart"/>
-      <w:r>
-        <w:rPr>
-          <w:rFonts w:ascii="Times New Roman" w:hAnsi="Times New Roman" w:cs="Times New Roman"/>
-          <w:sz w:val="24"/>
-          <w:szCs w:val="28"/>
-        </w:rPr>
-        <w:t>CiDER</w:t>
-      </w:r>
-      <w:proofErr w:type="spellEnd"/>
-      <w:r>
-        <w:rPr>
-          <w:rFonts w:ascii="Times New Roman" w:hAnsi="Times New Roman" w:cs="Times New Roman"/>
-          <w:sz w:val="24"/>
-          <w:szCs w:val="28"/>
-        </w:rPr>
-        <w:t>), Osaka University</w:t>
-      </w:r>
-      <w:r>
-        <w:rPr>
-          <w:rFonts w:ascii="Times New Roman" w:hAnsi="Times New Roman" w:cs="Times New Roman"/>
-          <w:sz w:val="24"/>
-          <w:szCs w:val="28"/>
-        </w:rPr>
-        <w:t>,</w:t>
-      </w:r>
-    </w:p>
-    <w:p>
-      <w:pPr>
-        <w:jc w:val="center"/>
-        <w:rPr>
-          <w:rFonts w:ascii="Times New Roman" w:hAnsi="Times New Roman" w:cs="Times New Roman"/>
-          <w:sz w:val="24"/>
-          <w:szCs w:val="28"/>
-        </w:rPr>
-      </w:pPr>
-      <w:r>
-        <w:rPr>
-          <w:rFonts w:ascii="Times New Roman" w:hAnsi="Times New Roman" w:cs="Times New Roman"/>
-          <w:sz w:val="24"/>
-          <w:szCs w:val="28"/>
         </w:rPr>
         <w:t xml:space="preserve">2-8 </w:t>
       </w:r>
@@ -413,6 +396,31 @@
           <w:szCs w:val="24"/>
         </w:rPr>
       </w:pPr>
+    </w:p>
+    <w:p>
+      <w:pPr>
+        <w:pStyle w:val="1"/>
+      </w:pPr>
+      <w:r>
+        <w:t>Abstract</w:t>
+      </w:r>
+    </w:p>
+    <w:p>
+      <w:pPr>
+        <w:rPr>
+          <w:rFonts w:ascii="Times New Roman" w:hAnsi="Times New Roman" w:cs="Times New Roman" w:hint="eastAsia"/>
+          <w:sz w:val="22"/>
+          <w:szCs w:val="24"/>
+        </w:rPr>
+      </w:pPr>
+      <w:r>
+        <w:rPr>
+          <w:rFonts w:ascii="Times New Roman" w:hAnsi="Times New Roman" w:cs="Times New Roman"/>
+          <w:sz w:val="22"/>
+          <w:szCs w:val="24"/>
+        </w:rPr>
+        <w:t>We study the effects of combining financial incentives with nudges to promote antibody testing and vaccination to prevent the spread of rubella. In FY2019, the Japanese government began providing vouchers for free antibody testing and vaccination to men aged 40--57 years. Vouchers were automatically mailed to 40--46-year-old men in FY2019. While those aged 47--57 received vouchers after FY2020, they could obtain vouchers for undertaking antibody testing and being vaccinated in FY2019 by applying. Focusing on this policy distinction, we conduct a late-FY2019 online field experiment with Japanese 40--57-year-old men. We randomly send nudge-based text message reminders recommending antibody testing and vaccination and track self-reported behavior until the end of FY2019. One nudge-based reminder with an altruistic message on fetal harm through infection from men to pregnant women significantly promotes antibody testing and vaccination among those who have already received vouchers as a financial incentive. By contrast, nudge-based reminders have no promoting effect for those who must apply for vouchers.</w:t>
+      </w:r>
     </w:p>
     <w:sectPr>
       <w:pgSz w:w="11906" w:h="16838"/>
@@ -1022,14 +1030,15 @@
     <w:link w:val="10"/>
     <w:uiPriority w:val="9"/>
     <w:qFormat/>
-    <w:rsid w:val="009748BD"/>
+    <w:rsid w:val="00655B26"/>
     <w:pPr>
       <w:keepNext/>
       <w:outlineLvl w:val="0"/>
     </w:pPr>
     <w:rPr>
-      <w:rFonts w:asciiTheme="majorHAnsi" w:eastAsiaTheme="majorEastAsia" w:hAnsiTheme="majorHAnsi" w:cstheme="majorBidi"/>
-      <w:sz w:val="24"/>
+      <w:rFonts w:ascii="Times New Roman" w:eastAsiaTheme="majorEastAsia" w:hAnsi="Times New Roman" w:cstheme="majorBidi"/>
+      <w:b/>
+      <w:sz w:val="28"/>
       <w:szCs w:val="24"/>
     </w:rPr>
   </w:style>
@@ -1163,10 +1172,11 @@
     <w:basedOn w:val="a0"/>
     <w:link w:val="1"/>
     <w:uiPriority w:val="9"/>
-    <w:rsid w:val="009748BD"/>
+    <w:rsid w:val="00655B26"/>
     <w:rPr>
-      <w:rFonts w:asciiTheme="majorHAnsi" w:eastAsiaTheme="majorEastAsia" w:hAnsiTheme="majorHAnsi" w:cstheme="majorBidi"/>
-      <w:sz w:val="24"/>
+      <w:rFonts w:ascii="Times New Roman" w:eastAsiaTheme="majorEastAsia" w:hAnsi="Times New Roman" w:cstheme="majorBidi"/>
+      <w:b/>
+      <w:sz w:val="28"/>
       <w:szCs w:val="24"/>
     </w:rPr>
   </w:style>

</xml_diff>

<commit_message>
Fix title page and abstract
</commit_message>
<xml_diff>
--- a/Title page.docx
+++ b/Title page.docx
@@ -6,7 +6,7 @@
       <w:pPr>
         <w:pStyle w:val="a3"/>
         <w:rPr>
-          <w:rFonts w:ascii="Times New Roman" w:hAnsi="Times New Roman" w:cs="Times New Roman" w:hint="eastAsia"/>
+          <w:rFonts w:ascii="Times New Roman" w:hAnsi="Times New Roman" w:cs="Times New Roman"/>
         </w:rPr>
       </w:pPr>
       <w:r>
@@ -111,7 +111,7 @@
       <w:pPr>
         <w:jc w:val="center"/>
         <w:rPr>
-          <w:rFonts w:ascii="Times New Roman" w:hAnsi="Times New Roman" w:cs="Times New Roman" w:hint="eastAsia"/>
+          <w:rFonts w:ascii="Times New Roman" w:hAnsi="Times New Roman" w:cs="Times New Roman"/>
           <w:sz w:val="24"/>
           <w:szCs w:val="28"/>
         </w:rPr>
@@ -122,25 +122,7 @@
           <w:sz w:val="24"/>
           <w:szCs w:val="28"/>
         </w:rPr>
-        <w:t xml:space="preserve">Fumio </w:t>
-      </w:r>
-      <w:proofErr w:type="spellStart"/>
-      <w:r>
-        <w:rPr>
-          <w:rFonts w:ascii="Times New Roman" w:hAnsi="Times New Roman" w:cs="Times New Roman"/>
-          <w:sz w:val="24"/>
-          <w:szCs w:val="28"/>
-        </w:rPr>
-        <w:t>Ohtake</w:t>
-      </w:r>
-      <w:proofErr w:type="spellEnd"/>
-      <w:r>
-        <w:rPr>
-          <w:rFonts w:ascii="Times New Roman" w:hAnsi="Times New Roman" w:cs="Times New Roman"/>
-          <w:sz w:val="24"/>
-          <w:szCs w:val="28"/>
-        </w:rPr>
-        <w:t xml:space="preserve"> </w:t>
+        <w:t xml:space="preserve">Fumio Ohtake </w:t>
       </w:r>
       <w:r>
         <w:rPr>
@@ -229,25 +211,7 @@
           <w:sz w:val="24"/>
           <w:szCs w:val="28"/>
         </w:rPr>
-        <w:t xml:space="preserve">1-7, </w:t>
-      </w:r>
-      <w:proofErr w:type="spellStart"/>
-      <w:r>
-        <w:rPr>
-          <w:rFonts w:ascii="Times New Roman" w:hAnsi="Times New Roman" w:cs="Times New Roman"/>
-          <w:sz w:val="24"/>
-          <w:szCs w:val="28"/>
-        </w:rPr>
-        <w:t>Machikaneyama</w:t>
-      </w:r>
-      <w:proofErr w:type="spellEnd"/>
-      <w:r>
-        <w:rPr>
-          <w:rFonts w:ascii="Times New Roman" w:hAnsi="Times New Roman" w:cs="Times New Roman"/>
-          <w:sz w:val="24"/>
-          <w:szCs w:val="28"/>
-        </w:rPr>
-        <w:t>, Toyonaka, Osaka</w:t>
+        <w:t>1-7, Machikaneyama, Toyonaka, Osaka</w:t>
       </w:r>
       <w:r>
         <w:rPr>
@@ -323,25 +287,7 @@
           <w:sz w:val="24"/>
           <w:szCs w:val="28"/>
         </w:rPr>
-        <w:t>Center for Infectious Disease Education and Research (</w:t>
-      </w:r>
-      <w:proofErr w:type="spellStart"/>
-      <w:r>
-        <w:rPr>
-          <w:rFonts w:ascii="Times New Roman" w:hAnsi="Times New Roman" w:cs="Times New Roman"/>
-          <w:sz w:val="24"/>
-          <w:szCs w:val="28"/>
-        </w:rPr>
-        <w:t>CiDER</w:t>
-      </w:r>
-      <w:proofErr w:type="spellEnd"/>
-      <w:r>
-        <w:rPr>
-          <w:rFonts w:ascii="Times New Roman" w:hAnsi="Times New Roman" w:cs="Times New Roman"/>
-          <w:sz w:val="24"/>
-          <w:szCs w:val="28"/>
-        </w:rPr>
-        <w:t>), Osaka University</w:t>
+        <w:t>Center for Infectious Disease Education and Research (CiDER), Osaka University</w:t>
       </w:r>
       <w:r>
         <w:rPr>
@@ -367,25 +313,7 @@
           <w:sz w:val="24"/>
           <w:szCs w:val="28"/>
         </w:rPr>
-        <w:t xml:space="preserve">2-8 </w:t>
-      </w:r>
-      <w:proofErr w:type="spellStart"/>
-      <w:r>
-        <w:rPr>
-          <w:rFonts w:ascii="Times New Roman" w:hAnsi="Times New Roman" w:cs="Times New Roman"/>
-          <w:sz w:val="24"/>
-          <w:szCs w:val="28"/>
-        </w:rPr>
-        <w:t>Yamadaoka</w:t>
-      </w:r>
-      <w:proofErr w:type="spellEnd"/>
-      <w:r>
-        <w:rPr>
-          <w:rFonts w:ascii="Times New Roman" w:hAnsi="Times New Roman" w:cs="Times New Roman"/>
-          <w:sz w:val="24"/>
-          <w:szCs w:val="28"/>
-        </w:rPr>
-        <w:t>, Suita, Osaka 565-0871, Japan.</w:t>
+        <w:t>2-8 Yamadaoka, Suita, Osaka 565-0871, Japan.</w:t>
       </w:r>
     </w:p>
     <w:p>
@@ -402,13 +330,22 @@
         <w:pStyle w:val="1"/>
       </w:pPr>
       <w:r>
-        <w:t>Abstract</w:t>
+        <w:t>A</w:t>
+      </w:r>
+      <w:r>
+        <w:rPr>
+          <w:rFonts w:hint="eastAsia"/>
+        </w:rPr>
+        <w:t>c</w:t>
+      </w:r>
+      <w:r>
+        <w:t>knowledgements</w:t>
       </w:r>
     </w:p>
     <w:p>
       <w:pPr>
         <w:rPr>
-          <w:rFonts w:ascii="Times New Roman" w:hAnsi="Times New Roman" w:cs="Times New Roman" w:hint="eastAsia"/>
+          <w:rFonts w:ascii="Times New Roman" w:hAnsi="Times New Roman" w:cs="Times New Roman"/>
           <w:sz w:val="22"/>
           <w:szCs w:val="24"/>
         </w:rPr>
@@ -419,7 +356,39 @@
           <w:sz w:val="22"/>
           <w:szCs w:val="24"/>
         </w:rPr>
-        <w:t>We study the effects of combining financial incentives with nudges to promote antibody testing and vaccination to prevent the spread of rubella. In FY2019, the Japanese government began providing vouchers for free antibody testing and vaccination to men aged 40--57 years. Vouchers were automatically mailed to 40--46-year-old men in FY2019. While those aged 47--57 received vouchers after FY2020, they could obtain vouchers for undertaking antibody testing and being vaccinated in FY2019 by applying. Focusing on this policy distinction, we conduct a late-FY2019 online field experiment with Japanese 40--57-year-old men. We randomly send nudge-based text message reminders recommending antibody testing and vaccination and track self-reported behavior until the end of FY2019. One nudge-based reminder with an altruistic message on fetal harm through infection from men to pregnant women significantly promotes antibody testing and vaccination among those who have already received vouchers as a financial incentive. By contrast, nudge-based reminders have no promoting effect for those who must apply for vouchers.</w:t>
+        <w:t>This study was conducted as a part of the Research Institute of Economy, Trade and Industry (RIETI). In completing this paper, we thank the participants of the EBPM Study Group and Discussion Paper Study Group of RIETI for their insightful comments. Funding: This work was supported by the Ministry of Health, Labour and Welfare (MHLW); the Japan Society for the Promotion of Science (JSPS) [grant number 20H05632</w:t>
+      </w:r>
+      <w:r>
+        <w:rPr>
+          <w:rFonts w:ascii="Times New Roman" w:hAnsi="Times New Roman" w:cs="Times New Roman"/>
+          <w:sz w:val="22"/>
+          <w:szCs w:val="24"/>
+        </w:rPr>
+        <w:t xml:space="preserve"> to F. Ohtake</w:t>
+      </w:r>
+      <w:r>
+        <w:rPr>
+          <w:rFonts w:ascii="Times New Roman" w:hAnsi="Times New Roman" w:cs="Times New Roman"/>
+          <w:sz w:val="22"/>
+          <w:szCs w:val="24"/>
+        </w:rPr>
+        <w:t>]; and the Japan Science and Technology Agency (JST) [grant number JPMJPR21R4</w:t>
+      </w:r>
+      <w:r>
+        <w:rPr>
+          <w:rFonts w:ascii="Times New Roman" w:hAnsi="Times New Roman" w:cs="Times New Roman"/>
+          <w:sz w:val="22"/>
+          <w:szCs w:val="24"/>
+        </w:rPr>
+        <w:t xml:space="preserve"> to S. Sasaki</w:t>
+      </w:r>
+      <w:r>
+        <w:rPr>
+          <w:rFonts w:ascii="Times New Roman" w:hAnsi="Times New Roman" w:cs="Times New Roman"/>
+          <w:sz w:val="22"/>
+          <w:szCs w:val="24"/>
+        </w:rPr>
+        <w:t>]. The MHLW, JSPS and JST had no role in study design, data collection and analysis, writing of the articles or the decision to submit the articles for publication.</w:t>
       </w:r>
     </w:p>
     <w:sectPr>
@@ -499,21 +468,8 @@
       <w:r>
         <w:t xml:space="preserve">Present address: </w:t>
       </w:r>
-      <w:proofErr w:type="spellStart"/>
-      <w:r>
-        <w:t>Hitotsubashi</w:t>
-      </w:r>
-      <w:proofErr w:type="spellEnd"/>
-      <w:r>
-        <w:t xml:space="preserve"> Institute for Advanced Study, </w:t>
-      </w:r>
-      <w:proofErr w:type="spellStart"/>
-      <w:r>
-        <w:t>Hitotsubashi</w:t>
-      </w:r>
-      <w:proofErr w:type="spellEnd"/>
-      <w:r>
-        <w:t xml:space="preserve"> University</w:t>
+      <w:r>
+        <w:t>Hitotsubashi Institute for Advanced Study, Hitotsubashi University</w:t>
       </w:r>
       <w:r>
         <w:t>,</w:t>
@@ -528,21 +484,7 @@
         <w:rPr>
           <w:sz w:val="22"/>
         </w:rPr>
-        <w:t xml:space="preserve">2-1 Naka, </w:t>
-      </w:r>
-      <w:proofErr w:type="spellStart"/>
-      <w:r>
-        <w:rPr>
-          <w:sz w:val="22"/>
-        </w:rPr>
-        <w:t>Kunitachi</w:t>
-      </w:r>
-      <w:proofErr w:type="spellEnd"/>
-      <w:r>
-        <w:rPr>
-          <w:sz w:val="22"/>
-        </w:rPr>
-        <w:t>, Tokyo 186-8601, Japan</w:t>
+        <w:t>2-1 Naka, Kunitachi, Tokyo 186-8601, Japan</w:t>
       </w:r>
       <w:r>
         <w:rPr>

</xml_diff>